<commit_message>
complete ver1 (without StateDiagram)
</commit_message>
<xml_diff>
--- a/22_SequenceDiagram/22.docx
+++ b/22_SequenceDiagram/22.docx
@@ -279,7 +279,7 @@
               <w:rFonts w:hint="default" w:ascii="Times New Roman" w:hAnsi="Times New Roman" w:cs="Times New Roman"/>
               <w:szCs w:val="28"/>
             </w:rPr>
-            <w:instrText xml:space="preserve"> HYPERLINK \l _Toc19916 </w:instrText>
+            <w:instrText xml:space="preserve"> HYPERLINK \l _Toc16643 </w:instrText>
           </w:r>
           <w:r>
             <w:rPr>
@@ -302,7 +302,7 @@
             <w:fldChar w:fldCharType="begin"/>
           </w:r>
           <w:r>
-            <w:instrText xml:space="preserve"> PAGEREF _Toc19916 \h </w:instrText>
+            <w:instrText xml:space="preserve"> PAGEREF _Toc16643 \h </w:instrText>
           </w:r>
           <w:r>
             <w:fldChar w:fldCharType="separate"/>
@@ -340,7 +340,7 @@
               <w:rFonts w:hint="default" w:ascii="Times New Roman" w:hAnsi="Times New Roman" w:cs="Times New Roman"/>
               <w:szCs w:val="28"/>
             </w:rPr>
-            <w:instrText xml:space="preserve"> HYPERLINK \l _Toc32026 </w:instrText>
+            <w:instrText xml:space="preserve"> HYPERLINK \l _Toc30257 </w:instrText>
           </w:r>
           <w:r>
             <w:rPr>
@@ -372,7 +372,7 @@
             <w:fldChar w:fldCharType="begin"/>
           </w:r>
           <w:r>
-            <w:instrText xml:space="preserve"> PAGEREF _Toc32026 \h </w:instrText>
+            <w:instrText xml:space="preserve"> PAGEREF _Toc30257 \h </w:instrText>
           </w:r>
           <w:r>
             <w:fldChar w:fldCharType="separate"/>
@@ -410,7 +410,7 @@
               <w:rFonts w:hint="default" w:ascii="Times New Roman" w:hAnsi="Times New Roman" w:cs="Times New Roman"/>
               <w:szCs w:val="28"/>
             </w:rPr>
-            <w:instrText xml:space="preserve"> HYPERLINK \l _Toc24270 </w:instrText>
+            <w:instrText xml:space="preserve"> HYPERLINK \l _Toc11431 </w:instrText>
           </w:r>
           <w:r>
             <w:rPr>
@@ -433,7 +433,7 @@
             <w:fldChar w:fldCharType="begin"/>
           </w:r>
           <w:r>
-            <w:instrText xml:space="preserve"> PAGEREF _Toc24270 \h </w:instrText>
+            <w:instrText xml:space="preserve"> PAGEREF _Toc11431 \h </w:instrText>
           </w:r>
           <w:r>
             <w:fldChar w:fldCharType="separate"/>
@@ -471,7 +471,7 @@
               <w:rFonts w:hint="default" w:ascii="Times New Roman" w:hAnsi="Times New Roman" w:cs="Times New Roman"/>
               <w:szCs w:val="28"/>
             </w:rPr>
-            <w:instrText xml:space="preserve"> HYPERLINK \l _Toc27333 </w:instrText>
+            <w:instrText xml:space="preserve"> HYPERLINK \l _Toc505 </w:instrText>
           </w:r>
           <w:r>
             <w:rPr>
@@ -485,7 +485,7 @@
               <w:rFonts w:hint="default"/>
               <w:lang w:val="en-US"/>
             </w:rPr>
-            <w:t>1.1.2. SD them</w:t>
+            <w:t>1.1.2. SD them(xacNhan, dung)</w:t>
           </w:r>
           <w:r>
             <w:tab/>
@@ -494,7 +494,7 @@
             <w:fldChar w:fldCharType="begin"/>
           </w:r>
           <w:r>
-            <w:instrText xml:space="preserve"> PAGEREF _Toc27333 \h </w:instrText>
+            <w:instrText xml:space="preserve"> PAGEREF _Toc505 \h </w:instrText>
           </w:r>
           <w:r>
             <w:fldChar w:fldCharType="separate"/>
@@ -532,7 +532,7 @@
               <w:rFonts w:hint="default" w:ascii="Times New Roman" w:hAnsi="Times New Roman" w:cs="Times New Roman"/>
               <w:szCs w:val="28"/>
             </w:rPr>
-            <w:instrText xml:space="preserve"> HYPERLINK \l _Toc29657 </w:instrText>
+            <w:instrText xml:space="preserve"> HYPERLINK \l _Toc26585 </w:instrText>
           </w:r>
           <w:r>
             <w:rPr>
@@ -574,13 +574,13 @@
             <w:fldChar w:fldCharType="begin"/>
           </w:r>
           <w:r>
-            <w:instrText xml:space="preserve"> PAGEREF _Toc29657 \h </w:instrText>
+            <w:instrText xml:space="preserve"> PAGEREF _Toc26585 \h </w:instrText>
           </w:r>
           <w:r>
             <w:fldChar w:fldCharType="separate"/>
           </w:r>
           <w:r>
-            <w:t>5</w:t>
+            <w:t>4</w:t>
           </w:r>
           <w:r>
             <w:fldChar w:fldCharType="end"/>
@@ -612,7 +612,7 @@
               <w:rFonts w:hint="default" w:ascii="Times New Roman" w:hAnsi="Times New Roman" w:cs="Times New Roman"/>
               <w:szCs w:val="28"/>
             </w:rPr>
-            <w:instrText xml:space="preserve"> HYPERLINK \l _Toc20772 </w:instrText>
+            <w:instrText xml:space="preserve"> HYPERLINK \l _Toc21733 </w:instrText>
           </w:r>
           <w:r>
             <w:rPr>
@@ -635,13 +635,13 @@
             <w:fldChar w:fldCharType="begin"/>
           </w:r>
           <w:r>
-            <w:instrText xml:space="preserve"> PAGEREF _Toc20772 \h </w:instrText>
+            <w:instrText xml:space="preserve"> PAGEREF _Toc21733 \h </w:instrText>
           </w:r>
           <w:r>
             <w:fldChar w:fldCharType="separate"/>
           </w:r>
           <w:r>
-            <w:t>9</w:t>
+            <w:t>8</w:t>
           </w:r>
           <w:r>
             <w:fldChar w:fldCharType="end"/>
@@ -673,7 +673,7 @@
               <w:rFonts w:hint="default" w:ascii="Times New Roman" w:hAnsi="Times New Roman" w:cs="Times New Roman"/>
               <w:szCs w:val="28"/>
             </w:rPr>
-            <w:instrText xml:space="preserve"> HYPERLINK \l _Toc4452 </w:instrText>
+            <w:instrText xml:space="preserve"> HYPERLINK \l _Toc296 </w:instrText>
           </w:r>
           <w:r>
             <w:rPr>
@@ -696,13 +696,13 @@
             <w:fldChar w:fldCharType="begin"/>
           </w:r>
           <w:r>
-            <w:instrText xml:space="preserve"> PAGEREF _Toc4452 \h </w:instrText>
+            <w:instrText xml:space="preserve"> PAGEREF _Toc296 \h </w:instrText>
           </w:r>
           <w:r>
             <w:fldChar w:fldCharType="separate"/>
           </w:r>
           <w:r>
-            <w:t>9</w:t>
+            <w:t>8</w:t>
           </w:r>
           <w:r>
             <w:fldChar w:fldCharType="end"/>
@@ -734,7 +734,7 @@
               <w:rFonts w:hint="default" w:ascii="Times New Roman" w:hAnsi="Times New Roman" w:cs="Times New Roman"/>
               <w:szCs w:val="28"/>
             </w:rPr>
-            <w:instrText xml:space="preserve"> HYPERLINK \l _Toc17198 </w:instrText>
+            <w:instrText xml:space="preserve"> HYPERLINK \l _Toc29653 </w:instrText>
           </w:r>
           <w:r>
             <w:rPr>
@@ -757,13 +757,13 @@
             <w:fldChar w:fldCharType="begin"/>
           </w:r>
           <w:r>
-            <w:instrText xml:space="preserve"> PAGEREF _Toc17198 \h </w:instrText>
+            <w:instrText xml:space="preserve"> PAGEREF _Toc29653 \h </w:instrText>
           </w:r>
           <w:r>
             <w:fldChar w:fldCharType="separate"/>
           </w:r>
           <w:r>
-            <w:t>11</w:t>
+            <w:t>10</w:t>
           </w:r>
           <w:r>
             <w:fldChar w:fldCharType="end"/>
@@ -795,7 +795,7 @@
               <w:rFonts w:hint="default" w:ascii="Times New Roman" w:hAnsi="Times New Roman" w:cs="Times New Roman"/>
               <w:szCs w:val="28"/>
             </w:rPr>
-            <w:instrText xml:space="preserve"> HYPERLINK \l _Toc9571 </w:instrText>
+            <w:instrText xml:space="preserve"> HYPERLINK \l _Toc93 </w:instrText>
           </w:r>
           <w:r>
             <w:rPr>
@@ -818,13 +818,13 @@
             <w:fldChar w:fldCharType="begin"/>
           </w:r>
           <w:r>
-            <w:instrText xml:space="preserve"> PAGEREF _Toc9571 \h </w:instrText>
+            <w:instrText xml:space="preserve"> PAGEREF _Toc93 \h </w:instrText>
           </w:r>
           <w:r>
             <w:fldChar w:fldCharType="separate"/>
           </w:r>
           <w:r>
-            <w:t>12</w:t>
+            <w:t>11</w:t>
           </w:r>
           <w:r>
             <w:fldChar w:fldCharType="end"/>
@@ -856,7 +856,7 @@
               <w:rFonts w:hint="default" w:ascii="Times New Roman" w:hAnsi="Times New Roman" w:cs="Times New Roman"/>
               <w:szCs w:val="28"/>
             </w:rPr>
-            <w:instrText xml:space="preserve"> HYPERLINK \l _Toc27262 </w:instrText>
+            <w:instrText xml:space="preserve"> HYPERLINK \l _Toc3148 </w:instrText>
           </w:r>
           <w:r>
             <w:rPr>
@@ -881,13 +881,13 @@
             <w:fldChar w:fldCharType="begin"/>
           </w:r>
           <w:r>
-            <w:instrText xml:space="preserve"> PAGEREF _Toc27262 \h </w:instrText>
+            <w:instrText xml:space="preserve"> PAGEREF _Toc3148 \h </w:instrText>
           </w:r>
           <w:r>
             <w:fldChar w:fldCharType="separate"/>
           </w:r>
           <w:r>
-            <w:t>12</w:t>
+            <w:t>11</w:t>
           </w:r>
           <w:r>
             <w:fldChar w:fldCharType="end"/>
@@ -919,7 +919,7 @@
               <w:rFonts w:hint="default" w:ascii="Times New Roman" w:hAnsi="Times New Roman" w:cs="Times New Roman"/>
               <w:szCs w:val="28"/>
             </w:rPr>
-            <w:instrText xml:space="preserve"> HYPERLINK \l _Toc8364 </w:instrText>
+            <w:instrText xml:space="preserve"> HYPERLINK \l _Toc30301 </w:instrText>
           </w:r>
           <w:r>
             <w:rPr>
@@ -942,7 +942,7 @@
             <w:fldChar w:fldCharType="begin"/>
           </w:r>
           <w:r>
-            <w:instrText xml:space="preserve"> PAGEREF _Toc8364 \h </w:instrText>
+            <w:instrText xml:space="preserve"> PAGEREF _Toc30301 \h </w:instrText>
           </w:r>
           <w:r>
             <w:fldChar w:fldCharType="separate"/>
@@ -980,7 +980,7 @@
               <w:rFonts w:hint="default" w:ascii="Times New Roman" w:hAnsi="Times New Roman" w:cs="Times New Roman"/>
               <w:szCs w:val="28"/>
             </w:rPr>
-            <w:instrText xml:space="preserve"> HYPERLINK \l _Toc21392 </w:instrText>
+            <w:instrText xml:space="preserve"> HYPERLINK \l _Toc26431 </w:instrText>
           </w:r>
           <w:r>
             <w:rPr>
@@ -1003,7 +1003,7 @@
             <w:fldChar w:fldCharType="begin"/>
           </w:r>
           <w:r>
-            <w:instrText xml:space="preserve"> PAGEREF _Toc21392 \h </w:instrText>
+            <w:instrText xml:space="preserve"> PAGEREF _Toc26431 \h </w:instrText>
           </w:r>
           <w:r>
             <w:fldChar w:fldCharType="separate"/>
@@ -1041,7 +1041,7 @@
               <w:rFonts w:hint="default" w:ascii="Times New Roman" w:hAnsi="Times New Roman" w:cs="Times New Roman"/>
               <w:szCs w:val="28"/>
             </w:rPr>
-            <w:instrText xml:space="preserve"> HYPERLINK \l _Toc18635 </w:instrText>
+            <w:instrText xml:space="preserve"> HYPERLINK \l _Toc15691 </w:instrText>
           </w:r>
           <w:r>
             <w:rPr>
@@ -1066,7 +1066,7 @@
             <w:fldChar w:fldCharType="begin"/>
           </w:r>
           <w:r>
-            <w:instrText xml:space="preserve"> PAGEREF _Toc18635 \h </w:instrText>
+            <w:instrText xml:space="preserve"> PAGEREF _Toc15691 \h </w:instrText>
           </w:r>
           <w:r>
             <w:fldChar w:fldCharType="separate"/>
@@ -1104,7 +1104,7 @@
               <w:rFonts w:hint="default" w:ascii="Times New Roman" w:hAnsi="Times New Roman" w:cs="Times New Roman"/>
               <w:szCs w:val="28"/>
             </w:rPr>
-            <w:instrText xml:space="preserve"> HYPERLINK \l _Toc21717 </w:instrText>
+            <w:instrText xml:space="preserve"> HYPERLINK \l _Toc24386 </w:instrText>
           </w:r>
           <w:r>
             <w:rPr>
@@ -1127,7 +1127,7 @@
             <w:fldChar w:fldCharType="begin"/>
           </w:r>
           <w:r>
-            <w:instrText xml:space="preserve"> PAGEREF _Toc21717 \h </w:instrText>
+            <w:instrText xml:space="preserve"> PAGEREF _Toc24386 \h </w:instrText>
           </w:r>
           <w:r>
             <w:fldChar w:fldCharType="separate"/>
@@ -1165,7 +1165,7 @@
               <w:rFonts w:hint="default" w:ascii="Times New Roman" w:hAnsi="Times New Roman" w:cs="Times New Roman"/>
               <w:szCs w:val="28"/>
             </w:rPr>
-            <w:instrText xml:space="preserve"> HYPERLINK \l _Toc27956 </w:instrText>
+            <w:instrText xml:space="preserve"> HYPERLINK \l _Toc29308 </w:instrText>
           </w:r>
           <w:r>
             <w:rPr>
@@ -1188,7 +1188,7 @@
             <w:fldChar w:fldCharType="begin"/>
           </w:r>
           <w:r>
-            <w:instrText xml:space="preserve"> PAGEREF _Toc27956 \h </w:instrText>
+            <w:instrText xml:space="preserve"> PAGEREF _Toc29308 \h </w:instrText>
           </w:r>
           <w:r>
             <w:fldChar w:fldCharType="separate"/>
@@ -1226,7 +1226,7 @@
               <w:rFonts w:hint="default" w:ascii="Times New Roman" w:hAnsi="Times New Roman" w:cs="Times New Roman"/>
               <w:szCs w:val="28"/>
             </w:rPr>
-            <w:instrText xml:space="preserve"> HYPERLINK \l _Toc12181 </w:instrText>
+            <w:instrText xml:space="preserve"> HYPERLINK \l _Toc23839 </w:instrText>
           </w:r>
           <w:r>
             <w:rPr>
@@ -1249,7 +1249,7 @@
             <w:fldChar w:fldCharType="begin"/>
           </w:r>
           <w:r>
-            <w:instrText xml:space="preserve"> PAGEREF _Toc12181 \h </w:instrText>
+            <w:instrText xml:space="preserve"> PAGEREF _Toc23839 \h </w:instrText>
           </w:r>
           <w:r>
             <w:fldChar w:fldCharType="separate"/>
@@ -1287,7 +1287,7 @@
               <w:rFonts w:hint="default" w:ascii="Times New Roman" w:hAnsi="Times New Roman" w:cs="Times New Roman"/>
               <w:szCs w:val="28"/>
             </w:rPr>
-            <w:instrText xml:space="preserve"> HYPERLINK \l _Toc17193 </w:instrText>
+            <w:instrText xml:space="preserve"> HYPERLINK \l _Toc16695 </w:instrText>
           </w:r>
           <w:r>
             <w:rPr>
@@ -1310,7 +1310,7 @@
             <w:fldChar w:fldCharType="begin"/>
           </w:r>
           <w:r>
-            <w:instrText xml:space="preserve"> PAGEREF _Toc17193 \h </w:instrText>
+            <w:instrText xml:space="preserve"> PAGEREF _Toc16695 \h </w:instrText>
           </w:r>
           <w:r>
             <w:fldChar w:fldCharType="separate"/>
@@ -1348,7 +1348,7 @@
               <w:rFonts w:hint="default" w:ascii="Times New Roman" w:hAnsi="Times New Roman" w:cs="Times New Roman"/>
               <w:szCs w:val="28"/>
             </w:rPr>
-            <w:instrText xml:space="preserve"> HYPERLINK \l _Toc16567 </w:instrText>
+            <w:instrText xml:space="preserve"> HYPERLINK \l _Toc13850 </w:instrText>
           </w:r>
           <w:r>
             <w:rPr>
@@ -1371,7 +1371,7 @@
             <w:fldChar w:fldCharType="begin"/>
           </w:r>
           <w:r>
-            <w:instrText xml:space="preserve"> PAGEREF _Toc16567 \h </w:instrText>
+            <w:instrText xml:space="preserve"> PAGEREF _Toc13850 \h </w:instrText>
           </w:r>
           <w:r>
             <w:fldChar w:fldCharType="separate"/>
@@ -1409,7 +1409,7 @@
               <w:rFonts w:hint="default" w:ascii="Times New Roman" w:hAnsi="Times New Roman" w:cs="Times New Roman"/>
               <w:szCs w:val="28"/>
             </w:rPr>
-            <w:instrText xml:space="preserve"> HYPERLINK \l _Toc1502 </w:instrText>
+            <w:instrText xml:space="preserve"> HYPERLINK \l _Toc3168 </w:instrText>
           </w:r>
           <w:r>
             <w:rPr>
@@ -1423,7 +1423,7 @@
               <w:rFonts w:hint="default"/>
               <w:lang w:val="en-US"/>
             </w:rPr>
-            <w:t>3.1.1. SD handleShowtime</w:t>
+            <w:t>3.1.1. SD hienThiQuanLySuatChieu</w:t>
           </w:r>
           <w:r>
             <w:tab/>
@@ -1432,13 +1432,135 @@
             <w:fldChar w:fldCharType="begin"/>
           </w:r>
           <w:r>
-            <w:instrText xml:space="preserve"> PAGEREF _Toc1502 \h </w:instrText>
+            <w:instrText xml:space="preserve"> PAGEREF _Toc3168 \h </w:instrText>
           </w:r>
           <w:r>
             <w:fldChar w:fldCharType="separate"/>
           </w:r>
           <w:r>
-            <w:t>21</w:t>
+            <w:t>23</w:t>
+          </w:r>
+          <w:r>
+            <w:fldChar w:fldCharType="end"/>
+          </w:r>
+          <w:r>
+            <w:rPr>
+              <w:rFonts w:hint="default" w:ascii="Times New Roman" w:hAnsi="Times New Roman" w:cs="Times New Roman"/>
+              <w:szCs w:val="28"/>
+            </w:rPr>
+            <w:fldChar w:fldCharType="end"/>
+          </w:r>
+        </w:p>
+        <w:p>
+          <w:pPr>
+            <w:pStyle w:val="11"/>
+            <w:tabs>
+              <w:tab w:val="right" w:leader="dot" w:pos="11217"/>
+            </w:tabs>
+          </w:pPr>
+          <w:r>
+            <w:rPr>
+              <w:rFonts w:hint="default" w:ascii="Times New Roman" w:hAnsi="Times New Roman" w:cs="Times New Roman"/>
+              <w:szCs w:val="28"/>
+            </w:rPr>
+            <w:fldChar w:fldCharType="begin"/>
+          </w:r>
+          <w:r>
+            <w:rPr>
+              <w:rFonts w:hint="default" w:ascii="Times New Roman" w:hAnsi="Times New Roman" w:cs="Times New Roman"/>
+              <w:szCs w:val="28"/>
+            </w:rPr>
+            <w:instrText xml:space="preserve"> HYPERLINK \l _Toc24948 </w:instrText>
+          </w:r>
+          <w:r>
+            <w:rPr>
+              <w:rFonts w:hint="default" w:ascii="Times New Roman" w:hAnsi="Times New Roman" w:cs="Times New Roman"/>
+              <w:szCs w:val="28"/>
+            </w:rPr>
+            <w:fldChar w:fldCharType="separate"/>
+          </w:r>
+          <w:r>
+            <w:rPr>
+              <w:rFonts w:hint="default"/>
+              <w:lang w:val="en-US"/>
+            </w:rPr>
+            <w:t>3.1.2. Them</w:t>
+          </w:r>
+          <w:r>
+            <w:tab/>
+          </w:r>
+          <w:r>
+            <w:fldChar w:fldCharType="begin"/>
+          </w:r>
+          <w:r>
+            <w:instrText xml:space="preserve"> PAGEREF _Toc24948 \h </w:instrText>
+          </w:r>
+          <w:r>
+            <w:fldChar w:fldCharType="separate"/>
+          </w:r>
+          <w:r>
+            <w:t>23</w:t>
+          </w:r>
+          <w:r>
+            <w:fldChar w:fldCharType="end"/>
+          </w:r>
+          <w:r>
+            <w:rPr>
+              <w:rFonts w:hint="default" w:ascii="Times New Roman" w:hAnsi="Times New Roman" w:cs="Times New Roman"/>
+              <w:szCs w:val="28"/>
+            </w:rPr>
+            <w:fldChar w:fldCharType="end"/>
+          </w:r>
+        </w:p>
+        <w:p>
+          <w:pPr>
+            <w:pStyle w:val="11"/>
+            <w:tabs>
+              <w:tab w:val="right" w:leader="dot" w:pos="11217"/>
+            </w:tabs>
+          </w:pPr>
+          <w:r>
+            <w:rPr>
+              <w:rFonts w:hint="default" w:ascii="Times New Roman" w:hAnsi="Times New Roman" w:cs="Times New Roman"/>
+              <w:szCs w:val="28"/>
+            </w:rPr>
+            <w:fldChar w:fldCharType="begin"/>
+          </w:r>
+          <w:r>
+            <w:rPr>
+              <w:rFonts w:hint="default" w:ascii="Times New Roman" w:hAnsi="Times New Roman" w:cs="Times New Roman"/>
+              <w:szCs w:val="28"/>
+            </w:rPr>
+            <w:instrText xml:space="preserve"> HYPERLINK \l _Toc13940 </w:instrText>
+          </w:r>
+          <w:r>
+            <w:rPr>
+              <w:rFonts w:hint="default" w:ascii="Times New Roman" w:hAnsi="Times New Roman" w:cs="Times New Roman"/>
+              <w:szCs w:val="28"/>
+            </w:rPr>
+            <w:fldChar w:fldCharType="separate"/>
+          </w:r>
+          <w:r>
+            <w:rPr>
+              <w:rFonts w:hint="default"/>
+              <w:lang w:val="en-US"/>
+            </w:rPr>
+            <w:t>3.1.3. SD thayDoi</w:t>
+          </w:r>
+          <w:r>
+            <w:tab/>
+          </w:r>
+          <w:r>
+            <w:fldChar w:fldCharType="begin"/>
+          </w:r>
+          <w:r>
+            <w:instrText xml:space="preserve"> PAGEREF _Toc13940 \h </w:instrText>
+          </w:r>
+          <w:r>
+            <w:fldChar w:fldCharType="separate"/>
+          </w:r>
+          <w:r>
+            <w:t>24</w:t>
           </w:r>
           <w:r>
             <w:fldChar w:fldCharType="end"/>
@@ -1470,7 +1592,7 @@
               <w:rFonts w:hint="default" w:ascii="Times New Roman" w:hAnsi="Times New Roman" w:cs="Times New Roman"/>
               <w:szCs w:val="28"/>
             </w:rPr>
-            <w:instrText xml:space="preserve"> HYPERLINK \l _Toc2275 </w:instrText>
+            <w:instrText xml:space="preserve"> HYPERLINK \l _Toc26348 </w:instrText>
           </w:r>
           <w:r>
             <w:rPr>
@@ -1484,7 +1606,7 @@
               <w:rFonts w:hint="default"/>
               <w:lang w:val="en-US"/>
             </w:rPr>
-            <w:t>3.2. Xóa suất chiếu đã lên lịc</w:t>
+            <w:t>3.2. Xóa suất chiếu đã lên lịch</w:t>
           </w:r>
           <w:r>
             <w:tab/>
@@ -1493,13 +1615,13 @@
             <w:fldChar w:fldCharType="begin"/>
           </w:r>
           <w:r>
-            <w:instrText xml:space="preserve"> PAGEREF _Toc2275 \h </w:instrText>
+            <w:instrText xml:space="preserve"> PAGEREF _Toc26348 \h </w:instrText>
           </w:r>
           <w:r>
             <w:fldChar w:fldCharType="separate"/>
           </w:r>
           <w:r>
-            <w:t>21</w:t>
+            <w:t>24</w:t>
           </w:r>
           <w:r>
             <w:fldChar w:fldCharType="end"/>
@@ -1531,7 +1653,7 @@
               <w:rFonts w:hint="default" w:ascii="Times New Roman" w:hAnsi="Times New Roman" w:cs="Times New Roman"/>
               <w:szCs w:val="28"/>
             </w:rPr>
-            <w:instrText xml:space="preserve"> HYPERLINK \l _Toc9369 </w:instrText>
+            <w:instrText xml:space="preserve"> HYPERLINK \l _Toc651 </w:instrText>
           </w:r>
           <w:r>
             <w:rPr>
@@ -1554,13 +1676,13 @@
             <w:fldChar w:fldCharType="begin"/>
           </w:r>
           <w:r>
-            <w:instrText xml:space="preserve"> PAGEREF _Toc9369 \h </w:instrText>
+            <w:instrText xml:space="preserve"> PAGEREF _Toc651 \h </w:instrText>
           </w:r>
           <w:r>
             <w:fldChar w:fldCharType="separate"/>
           </w:r>
           <w:r>
-            <w:t>23</w:t>
+            <w:t>26</w:t>
           </w:r>
           <w:r>
             <w:fldChar w:fldCharType="end"/>
@@ -1592,7 +1714,7 @@
               <w:rFonts w:hint="default" w:ascii="Times New Roman" w:hAnsi="Times New Roman" w:cs="Times New Roman"/>
               <w:szCs w:val="28"/>
             </w:rPr>
-            <w:instrText xml:space="preserve"> HYPERLINK \l _Toc20123 </w:instrText>
+            <w:instrText xml:space="preserve"> HYPERLINK \l _Toc13896 </w:instrText>
           </w:r>
           <w:r>
             <w:rPr>
@@ -1615,13 +1737,13 @@
             <w:fldChar w:fldCharType="begin"/>
           </w:r>
           <w:r>
-            <w:instrText xml:space="preserve"> PAGEREF _Toc20123 \h </w:instrText>
+            <w:instrText xml:space="preserve"> PAGEREF _Toc13896 \h </w:instrText>
           </w:r>
           <w:r>
             <w:fldChar w:fldCharType="separate"/>
           </w:r>
           <w:r>
-            <w:t>23</w:t>
+            <w:t>26</w:t>
           </w:r>
           <w:r>
             <w:fldChar w:fldCharType="end"/>
@@ -1653,7 +1775,7 @@
               <w:rFonts w:hint="default" w:ascii="Times New Roman" w:hAnsi="Times New Roman" w:cs="Times New Roman"/>
               <w:szCs w:val="28"/>
             </w:rPr>
-            <w:instrText xml:space="preserve"> HYPERLINK \l _Toc22233 </w:instrText>
+            <w:instrText xml:space="preserve"> HYPERLINK \l _Toc7733 </w:instrText>
           </w:r>
           <w:r>
             <w:rPr>
@@ -1676,13 +1798,13 @@
             <w:fldChar w:fldCharType="begin"/>
           </w:r>
           <w:r>
-            <w:instrText xml:space="preserve"> PAGEREF _Toc22233 \h </w:instrText>
+            <w:instrText xml:space="preserve"> PAGEREF _Toc7733 \h </w:instrText>
           </w:r>
           <w:r>
             <w:fldChar w:fldCharType="separate"/>
           </w:r>
           <w:r>
-            <w:t>25</w:t>
+            <w:t>27</w:t>
           </w:r>
           <w:r>
             <w:fldChar w:fldCharType="end"/>
@@ -1714,7 +1836,7 @@
               <w:rFonts w:hint="default" w:ascii="Times New Roman" w:hAnsi="Times New Roman" w:cs="Times New Roman"/>
               <w:szCs w:val="28"/>
             </w:rPr>
-            <w:instrText xml:space="preserve"> HYPERLINK \l _Toc29249 </w:instrText>
+            <w:instrText xml:space="preserve"> HYPERLINK \l _Toc22576 </w:instrText>
           </w:r>
           <w:r>
             <w:rPr>
@@ -1737,13 +1859,13 @@
             <w:fldChar w:fldCharType="begin"/>
           </w:r>
           <w:r>
-            <w:instrText xml:space="preserve"> PAGEREF _Toc29249 \h </w:instrText>
+            <w:instrText xml:space="preserve"> PAGEREF _Toc22576 \h </w:instrText>
           </w:r>
           <w:r>
             <w:fldChar w:fldCharType="separate"/>
           </w:r>
           <w:r>
-            <w:t>25</w:t>
+            <w:t>28</w:t>
           </w:r>
           <w:r>
             <w:fldChar w:fldCharType="end"/>
@@ -1775,7 +1897,7 @@
               <w:rFonts w:hint="default" w:ascii="Times New Roman" w:hAnsi="Times New Roman" w:cs="Times New Roman"/>
               <w:szCs w:val="28"/>
             </w:rPr>
-            <w:instrText xml:space="preserve"> HYPERLINK \l _Toc28373 </w:instrText>
+            <w:instrText xml:space="preserve"> HYPERLINK \l _Toc9067 </w:instrText>
           </w:r>
           <w:r>
             <w:rPr>
@@ -1798,13 +1920,13 @@
             <w:fldChar w:fldCharType="begin"/>
           </w:r>
           <w:r>
-            <w:instrText xml:space="preserve"> PAGEREF _Toc28373 \h </w:instrText>
+            <w:instrText xml:space="preserve"> PAGEREF _Toc9067 \h </w:instrText>
           </w:r>
           <w:r>
             <w:fldChar w:fldCharType="separate"/>
           </w:r>
           <w:r>
-            <w:t>25</w:t>
+            <w:t>28</w:t>
           </w:r>
           <w:r>
             <w:fldChar w:fldCharType="end"/>
@@ -1836,7 +1958,7 @@
               <w:rFonts w:hint="default" w:ascii="Times New Roman" w:hAnsi="Times New Roman" w:cs="Times New Roman"/>
               <w:szCs w:val="28"/>
             </w:rPr>
-            <w:instrText xml:space="preserve"> HYPERLINK \l _Toc2850 </w:instrText>
+            <w:instrText xml:space="preserve"> HYPERLINK \l _Toc10980 </w:instrText>
           </w:r>
           <w:r>
             <w:rPr>
@@ -1850,7 +1972,7 @@
               <w:rFonts w:hint="default"/>
               <w:lang w:val="en-US"/>
             </w:rPr>
-            <w:t>5.1. SD pay</w:t>
+            <w:t>5.1. SD hienThiThanhToan</w:t>
           </w:r>
           <w:r>
             <w:tab/>
@@ -1859,13 +1981,135 @@
             <w:fldChar w:fldCharType="begin"/>
           </w:r>
           <w:r>
-            <w:instrText xml:space="preserve"> PAGEREF _Toc2850 \h </w:instrText>
+            <w:instrText xml:space="preserve"> PAGEREF _Toc10980 \h </w:instrText>
           </w:r>
           <w:r>
             <w:fldChar w:fldCharType="separate"/>
           </w:r>
           <w:r>
-            <w:t>27</w:t>
+            <w:t>31</w:t>
+          </w:r>
+          <w:r>
+            <w:fldChar w:fldCharType="end"/>
+          </w:r>
+          <w:r>
+            <w:rPr>
+              <w:rFonts w:hint="default" w:ascii="Times New Roman" w:hAnsi="Times New Roman" w:cs="Times New Roman"/>
+              <w:szCs w:val="28"/>
+            </w:rPr>
+            <w:fldChar w:fldCharType="end"/>
+          </w:r>
+        </w:p>
+        <w:p>
+          <w:pPr>
+            <w:pStyle w:val="10"/>
+            <w:tabs>
+              <w:tab w:val="right" w:leader="dot" w:pos="11217"/>
+            </w:tabs>
+          </w:pPr>
+          <w:r>
+            <w:rPr>
+              <w:rFonts w:hint="default" w:ascii="Times New Roman" w:hAnsi="Times New Roman" w:cs="Times New Roman"/>
+              <w:szCs w:val="28"/>
+            </w:rPr>
+            <w:fldChar w:fldCharType="begin"/>
+          </w:r>
+          <w:r>
+            <w:rPr>
+              <w:rFonts w:hint="default" w:ascii="Times New Roman" w:hAnsi="Times New Roman" w:cs="Times New Roman"/>
+              <w:szCs w:val="28"/>
+            </w:rPr>
+            <w:instrText xml:space="preserve"> HYPERLINK \l _Toc6898 </w:instrText>
+          </w:r>
+          <w:r>
+            <w:rPr>
+              <w:rFonts w:hint="default" w:ascii="Times New Roman" w:hAnsi="Times New Roman" w:cs="Times New Roman"/>
+              <w:szCs w:val="28"/>
+            </w:rPr>
+            <w:fldChar w:fldCharType="separate"/>
+          </w:r>
+          <w:r>
+            <w:rPr>
+              <w:rFonts w:hint="default"/>
+              <w:lang w:val="en-US"/>
+            </w:rPr>
+            <w:t>5.2. SD thanhToan</w:t>
+          </w:r>
+          <w:r>
+            <w:tab/>
+          </w:r>
+          <w:r>
+            <w:fldChar w:fldCharType="begin"/>
+          </w:r>
+          <w:r>
+            <w:instrText xml:space="preserve"> PAGEREF _Toc6898 \h </w:instrText>
+          </w:r>
+          <w:r>
+            <w:fldChar w:fldCharType="separate"/>
+          </w:r>
+          <w:r>
+            <w:t>32</w:t>
+          </w:r>
+          <w:r>
+            <w:fldChar w:fldCharType="end"/>
+          </w:r>
+          <w:r>
+            <w:rPr>
+              <w:rFonts w:hint="default" w:ascii="Times New Roman" w:hAnsi="Times New Roman" w:cs="Times New Roman"/>
+              <w:szCs w:val="28"/>
+            </w:rPr>
+            <w:fldChar w:fldCharType="end"/>
+          </w:r>
+        </w:p>
+        <w:p>
+          <w:pPr>
+            <w:pStyle w:val="10"/>
+            <w:tabs>
+              <w:tab w:val="right" w:leader="dot" w:pos="11217"/>
+            </w:tabs>
+          </w:pPr>
+          <w:r>
+            <w:rPr>
+              <w:rFonts w:hint="default" w:ascii="Times New Roman" w:hAnsi="Times New Roman" w:cs="Times New Roman"/>
+              <w:szCs w:val="28"/>
+            </w:rPr>
+            <w:fldChar w:fldCharType="begin"/>
+          </w:r>
+          <w:r>
+            <w:rPr>
+              <w:rFonts w:hint="default" w:ascii="Times New Roman" w:hAnsi="Times New Roman" w:cs="Times New Roman"/>
+              <w:szCs w:val="28"/>
+            </w:rPr>
+            <w:instrText xml:space="preserve"> HYPERLINK \l _Toc12684 </w:instrText>
+          </w:r>
+          <w:r>
+            <w:rPr>
+              <w:rFonts w:hint="default" w:ascii="Times New Roman" w:hAnsi="Times New Roman" w:cs="Times New Roman"/>
+              <w:szCs w:val="28"/>
+            </w:rPr>
+            <w:fldChar w:fldCharType="separate"/>
+          </w:r>
+          <w:r>
+            <w:rPr>
+              <w:rFonts w:hint="default"/>
+              <w:lang w:val="en-US"/>
+            </w:rPr>
+            <w:t>5.3. SD quetMa</w:t>
+          </w:r>
+          <w:r>
+            <w:tab/>
+          </w:r>
+          <w:r>
+            <w:fldChar w:fldCharType="begin"/>
+          </w:r>
+          <w:r>
+            <w:instrText xml:space="preserve"> PAGEREF _Toc12684 \h </w:instrText>
+          </w:r>
+          <w:r>
+            <w:fldChar w:fldCharType="separate"/>
+          </w:r>
+          <w:r>
+            <w:t>33</w:t>
           </w:r>
           <w:r>
             <w:fldChar w:fldCharType="end"/>
@@ -1943,7 +2187,7 @@
           <w:lang w:val="en-US"/>
         </w:rPr>
       </w:pPr>
-      <w:bookmarkStart w:id="0" w:name="_Toc19916"/>
+      <w:bookmarkStart w:id="0" w:name="_Toc16643"/>
       <w:r>
         <w:rPr>
           <w:rFonts w:hint="default"/>
@@ -1962,7 +2206,7 @@
         </w:numPr>
         <w:bidi w:val="0"/>
       </w:pPr>
-      <w:bookmarkStart w:id="1" w:name="_Toc32026"/>
+      <w:bookmarkStart w:id="1" w:name="_Toc30257"/>
       <w:r>
         <w:rPr>
           <w:rFonts w:hint="default"/>
@@ -2185,7 +2429,7 @@
           <w:lang w:val="en-US"/>
         </w:rPr>
       </w:pPr>
-      <w:bookmarkStart w:id="2" w:name="_Toc24270"/>
+      <w:bookmarkStart w:id="2" w:name="_Toc11431"/>
       <w:r>
         <w:rPr>
           <w:rFonts w:hint="default"/>
@@ -2203,13 +2447,12 @@
           <w:lang w:val="en-US"/>
         </w:rPr>
       </w:pPr>
-      <w:bookmarkStart w:id="3" w:name="_Toc27333"/>
       <w:r>
         <w:drawing>
           <wp:inline distT="0" distB="0" distL="114300" distR="114300">
-            <wp:extent cx="7115810" cy="3749675"/>
-            <wp:effectExtent l="0" t="0" r="1270" b="14605"/>
-            <wp:docPr id="19" name="Picture 2"/>
+            <wp:extent cx="7112635" cy="3802380"/>
+            <wp:effectExtent l="0" t="0" r="4445" b="7620"/>
+            <wp:docPr id="1" name="Picture 1"/>
             <wp:cNvGraphicFramePr>
               <a:graphicFrameLocks xmlns:a="http://schemas.openxmlformats.org/drawingml/2006/main" noChangeAspect="1"/>
             </wp:cNvGraphicFramePr>
@@ -2217,7 +2460,7 @@
               <a:graphicData uri="http://schemas.openxmlformats.org/drawingml/2006/picture">
                 <pic:pic xmlns:pic="http://schemas.openxmlformats.org/drawingml/2006/picture">
                   <pic:nvPicPr>
-                    <pic:cNvPr id="19" name="Picture 2"/>
+                    <pic:cNvPr id="1" name="Picture 1"/>
                     <pic:cNvPicPr>
                       <a:picLocks noChangeAspect="1"/>
                     </pic:cNvPicPr>
@@ -2231,7 +2474,7 @@
                   <pic:spPr>
                     <a:xfrm>
                       <a:off x="0" y="0"/>
-                      <a:ext cx="7115810" cy="3749675"/>
+                      <a:ext cx="7112635" cy="3802380"/>
                     </a:xfrm>
                     <a:prstGeom prst="rect">
                       <a:avLst/>
@@ -2269,21 +2512,15 @@
           <w:lang w:val="en-US"/>
         </w:rPr>
       </w:pPr>
-      <w:r>
-        <w:rPr>
-          <w:rFonts w:hint="default"/>
-          <w:lang w:val="en-US"/>
-        </w:rPr>
-        <w:t>SD them</w:t>
+      <w:bookmarkStart w:id="3" w:name="_Toc505"/>
+      <w:r>
+        <w:rPr>
+          <w:rFonts w:hint="default"/>
+          <w:lang w:val="en-US"/>
+        </w:rPr>
+        <w:t>SD them(xacNhan, dung)</w:t>
       </w:r>
       <w:bookmarkEnd w:id="3"/>
-      <w:r>
-        <w:rPr>
-          <w:rFonts w:hint="default"/>
-          <w:lang w:val="en-US"/>
-        </w:rPr>
-        <w:t>(xacNhan, dung)</w:t>
-      </w:r>
     </w:p>
     <w:p>
       <w:pPr>
@@ -2302,9 +2539,9 @@
       <w:r>
         <w:drawing>
           <wp:inline distT="0" distB="0" distL="114300" distR="114300">
-            <wp:extent cx="7116445" cy="4298315"/>
-            <wp:effectExtent l="0" t="0" r="635" b="14605"/>
-            <wp:docPr id="14" name="Picture 1"/>
+            <wp:extent cx="7115175" cy="4388485"/>
+            <wp:effectExtent l="0" t="0" r="1905" b="635"/>
+            <wp:docPr id="10" name="Picture 2"/>
             <wp:cNvGraphicFramePr>
               <a:graphicFrameLocks xmlns:a="http://schemas.openxmlformats.org/drawingml/2006/main" noChangeAspect="1"/>
             </wp:cNvGraphicFramePr>
@@ -2312,7 +2549,7 @@
               <a:graphicData uri="http://schemas.openxmlformats.org/drawingml/2006/picture">
                 <pic:pic xmlns:pic="http://schemas.openxmlformats.org/drawingml/2006/picture">
                   <pic:nvPicPr>
-                    <pic:cNvPr id="14" name="Picture 1"/>
+                    <pic:cNvPr id="10" name="Picture 2"/>
                     <pic:cNvPicPr>
                       <a:picLocks noChangeAspect="1"/>
                     </pic:cNvPicPr>
@@ -2326,7 +2563,7 @@
                   <pic:spPr>
                     <a:xfrm>
                       <a:off x="0" y="0"/>
-                      <a:ext cx="7116445" cy="4298315"/>
+                      <a:ext cx="7115175" cy="4388485"/>
                     </a:xfrm>
                     <a:prstGeom prst="rect">
                       <a:avLst/>
@@ -2352,7 +2589,7 @@
         </w:numPr>
         <w:bidi w:val="0"/>
       </w:pPr>
-      <w:bookmarkStart w:id="4" w:name="_Toc29657"/>
+      <w:bookmarkStart w:id="4" w:name="_Toc26585"/>
       <w:r>
         <w:rPr>
           <w:rFonts w:hint="default"/>
@@ -2650,7 +2887,7 @@
           <w:lang w:val="en-US"/>
         </w:rPr>
       </w:pPr>
-      <w:bookmarkStart w:id="5" w:name="_Toc20772"/>
+      <w:bookmarkStart w:id="5" w:name="_Toc21733"/>
       <w:r>
         <w:rPr>
           <w:rFonts w:hint="default"/>
@@ -2671,9 +2908,9 @@
       <w:r>
         <w:drawing>
           <wp:inline distT="0" distB="0" distL="114300" distR="114300">
-            <wp:extent cx="7118985" cy="4632325"/>
-            <wp:effectExtent l="0" t="0" r="13335" b="635"/>
-            <wp:docPr id="22" name="Picture 4"/>
+            <wp:extent cx="7113270" cy="4650740"/>
+            <wp:effectExtent l="0" t="0" r="3810" b="12700"/>
+            <wp:docPr id="11" name="Picture 3"/>
             <wp:cNvGraphicFramePr>
               <a:graphicFrameLocks xmlns:a="http://schemas.openxmlformats.org/drawingml/2006/main" noChangeAspect="1"/>
             </wp:cNvGraphicFramePr>
@@ -2681,7 +2918,7 @@
               <a:graphicData uri="http://schemas.openxmlformats.org/drawingml/2006/picture">
                 <pic:pic xmlns:pic="http://schemas.openxmlformats.org/drawingml/2006/picture">
                   <pic:nvPicPr>
-                    <pic:cNvPr id="22" name="Picture 4"/>
+                    <pic:cNvPr id="11" name="Picture 3"/>
                     <pic:cNvPicPr>
                       <a:picLocks noChangeAspect="1"/>
                     </pic:cNvPicPr>
@@ -2695,7 +2932,7 @@
                   <pic:spPr>
                     <a:xfrm>
                       <a:off x="0" y="0"/>
-                      <a:ext cx="7118985" cy="4632325"/>
+                      <a:ext cx="7113270" cy="4650740"/>
                     </a:xfrm>
                     <a:prstGeom prst="rect">
                       <a:avLst/>
@@ -2726,7 +2963,7 @@
           <w:lang w:val="en-US"/>
         </w:rPr>
       </w:pPr>
-      <w:bookmarkStart w:id="6" w:name="_Toc4452"/>
+      <w:bookmarkStart w:id="6" w:name="_Toc296"/>
       <w:r>
         <w:rPr>
           <w:rFonts w:hint="default"/>
@@ -2947,7 +3184,7 @@
           <w:lang w:val="en-US"/>
         </w:rPr>
       </w:pPr>
-      <w:bookmarkStart w:id="7" w:name="_Toc17198"/>
+      <w:bookmarkStart w:id="7" w:name="_Toc29653"/>
       <w:r>
         <w:rPr>
           <w:rFonts w:hint="default"/>
@@ -2968,9 +3205,9 @@
       <w:r>
         <w:drawing>
           <wp:inline distT="0" distB="0" distL="114300" distR="114300">
-            <wp:extent cx="7119620" cy="3596005"/>
-            <wp:effectExtent l="0" t="0" r="12700" b="635"/>
-            <wp:docPr id="21" name="Picture 3"/>
+            <wp:extent cx="7114540" cy="3736975"/>
+            <wp:effectExtent l="0" t="0" r="2540" b="12065"/>
+            <wp:docPr id="12" name="Picture 4"/>
             <wp:cNvGraphicFramePr>
               <a:graphicFrameLocks xmlns:a="http://schemas.openxmlformats.org/drawingml/2006/main" noChangeAspect="1"/>
             </wp:cNvGraphicFramePr>
@@ -2978,7 +3215,7 @@
               <a:graphicData uri="http://schemas.openxmlformats.org/drawingml/2006/picture">
                 <pic:pic xmlns:pic="http://schemas.openxmlformats.org/drawingml/2006/picture">
                   <pic:nvPicPr>
-                    <pic:cNvPr id="21" name="Picture 3"/>
+                    <pic:cNvPr id="12" name="Picture 4"/>
                     <pic:cNvPicPr>
                       <a:picLocks noChangeAspect="1"/>
                     </pic:cNvPicPr>
@@ -2992,7 +3229,7 @@
                   <pic:spPr>
                     <a:xfrm>
                       <a:off x="0" y="0"/>
-                      <a:ext cx="7119620" cy="3596005"/>
+                      <a:ext cx="7114540" cy="3736975"/>
                     </a:xfrm>
                     <a:prstGeom prst="rect">
                       <a:avLst/>
@@ -3032,7 +3269,7 @@
           <w:lang w:val="en-US"/>
         </w:rPr>
       </w:pPr>
-      <w:bookmarkStart w:id="8" w:name="_Toc9571"/>
+      <w:bookmarkStart w:id="8" w:name="_Toc93"/>
       <w:r>
         <w:rPr>
           <w:rFonts w:hint="default"/>
@@ -3051,7 +3288,7 @@
         </w:numPr>
         <w:bidi w:val="0"/>
       </w:pPr>
-      <w:bookmarkStart w:id="9" w:name="_Toc27262"/>
+      <w:bookmarkStart w:id="9" w:name="_Toc3148"/>
       <w:r>
         <w:t>Thêm rạp chiếu phim</w:t>
       </w:r>
@@ -3202,7 +3439,7 @@
           <w:lang w:val="en-US"/>
         </w:rPr>
       </w:pPr>
-      <w:bookmarkStart w:id="10" w:name="_Toc8364"/>
+      <w:bookmarkStart w:id="10" w:name="_Toc30301"/>
       <w:r>
         <w:rPr>
           <w:rFonts w:hint="default"/>
@@ -3223,9 +3460,9 @@
       <w:r>
         <w:drawing>
           <wp:inline distT="0" distB="0" distL="114300" distR="114300">
-            <wp:extent cx="7119620" cy="4712335"/>
-            <wp:effectExtent l="0" t="0" r="12700" b="12065"/>
-            <wp:docPr id="28" name="Picture 5"/>
+            <wp:extent cx="7122795" cy="4685665"/>
+            <wp:effectExtent l="0" t="0" r="9525" b="8255"/>
+            <wp:docPr id="14" name="Picture 5"/>
             <wp:cNvGraphicFramePr>
               <a:graphicFrameLocks xmlns:a="http://schemas.openxmlformats.org/drawingml/2006/main" noChangeAspect="1"/>
             </wp:cNvGraphicFramePr>
@@ -3233,7 +3470,7 @@
               <a:graphicData uri="http://schemas.openxmlformats.org/drawingml/2006/picture">
                 <pic:pic xmlns:pic="http://schemas.openxmlformats.org/drawingml/2006/picture">
                   <pic:nvPicPr>
-                    <pic:cNvPr id="28" name="Picture 5"/>
+                    <pic:cNvPr id="14" name="Picture 5"/>
                     <pic:cNvPicPr>
                       <a:picLocks noChangeAspect="1"/>
                     </pic:cNvPicPr>
@@ -3247,7 +3484,7 @@
                   <pic:spPr>
                     <a:xfrm>
                       <a:off x="0" y="0"/>
-                      <a:ext cx="7119620" cy="4712335"/>
+                      <a:ext cx="7122795" cy="4685665"/>
                     </a:xfrm>
                     <a:prstGeom prst="rect">
                       <a:avLst/>
@@ -3277,7 +3514,7 @@
           <w:lang w:val="en-US"/>
         </w:rPr>
       </w:pPr>
-      <w:bookmarkStart w:id="11" w:name="_Toc21392"/>
+      <w:bookmarkStart w:id="11" w:name="_Toc26431"/>
       <w:r>
         <w:rPr>
           <w:rFonts w:hint="default"/>
@@ -3298,9 +3535,9 @@
       <w:r>
         <w:drawing>
           <wp:inline distT="0" distB="0" distL="114300" distR="114300">
-            <wp:extent cx="7119620" cy="4517390"/>
-            <wp:effectExtent l="0" t="0" r="12700" b="8890"/>
-            <wp:docPr id="32" name="Picture 6"/>
+            <wp:extent cx="7114540" cy="4506595"/>
+            <wp:effectExtent l="0" t="0" r="2540" b="4445"/>
+            <wp:docPr id="15" name="Picture 6"/>
             <wp:cNvGraphicFramePr>
               <a:graphicFrameLocks xmlns:a="http://schemas.openxmlformats.org/drawingml/2006/main" noChangeAspect="1"/>
             </wp:cNvGraphicFramePr>
@@ -3308,7 +3545,7 @@
               <a:graphicData uri="http://schemas.openxmlformats.org/drawingml/2006/picture">
                 <pic:pic xmlns:pic="http://schemas.openxmlformats.org/drawingml/2006/picture">
                   <pic:nvPicPr>
-                    <pic:cNvPr id="32" name="Picture 6"/>
+                    <pic:cNvPr id="15" name="Picture 6"/>
                     <pic:cNvPicPr>
                       <a:picLocks noChangeAspect="1"/>
                     </pic:cNvPicPr>
@@ -3322,7 +3559,7 @@
                   <pic:spPr>
                     <a:xfrm>
                       <a:off x="0" y="0"/>
-                      <a:ext cx="7119620" cy="4517390"/>
+                      <a:ext cx="7114540" cy="4506595"/>
                     </a:xfrm>
                     <a:prstGeom prst="rect">
                       <a:avLst/>
@@ -3348,7 +3585,7 @@
         </w:numPr>
         <w:bidi w:val="0"/>
       </w:pPr>
-      <w:bookmarkStart w:id="12" w:name="_Toc18635"/>
+      <w:bookmarkStart w:id="12" w:name="_Toc15691"/>
       <w:r>
         <w:t>Sửa rạp chiếu phim</w:t>
       </w:r>
@@ -3565,7 +3802,7 @@
           <w:lang w:val="en-US"/>
         </w:rPr>
       </w:pPr>
-      <w:bookmarkStart w:id="13" w:name="_Toc21717"/>
+      <w:bookmarkStart w:id="13" w:name="_Toc24386"/>
       <w:r>
         <w:rPr>
           <w:rFonts w:hint="default"/>
@@ -3582,9 +3819,9 @@
       <w:r>
         <w:drawing>
           <wp:inline distT="0" distB="0" distL="114300" distR="114300">
-            <wp:extent cx="7113905" cy="4561840"/>
-            <wp:effectExtent l="0" t="0" r="3175" b="10160"/>
-            <wp:docPr id="37" name="Picture 7"/>
+            <wp:extent cx="7115175" cy="4401185"/>
+            <wp:effectExtent l="0" t="0" r="1905" b="3175"/>
+            <wp:docPr id="16" name="Picture 7"/>
             <wp:cNvGraphicFramePr>
               <a:graphicFrameLocks xmlns:a="http://schemas.openxmlformats.org/drawingml/2006/main" noChangeAspect="1"/>
             </wp:cNvGraphicFramePr>
@@ -3592,7 +3829,7 @@
               <a:graphicData uri="http://schemas.openxmlformats.org/drawingml/2006/picture">
                 <pic:pic xmlns:pic="http://schemas.openxmlformats.org/drawingml/2006/picture">
                   <pic:nvPicPr>
-                    <pic:cNvPr id="37" name="Picture 7"/>
+                    <pic:cNvPr id="16" name="Picture 7"/>
                     <pic:cNvPicPr>
                       <a:picLocks noChangeAspect="1"/>
                     </pic:cNvPicPr>
@@ -3606,7 +3843,7 @@
                   <pic:spPr>
                     <a:xfrm>
                       <a:off x="0" y="0"/>
-                      <a:ext cx="7113905" cy="4561840"/>
+                      <a:ext cx="7115175" cy="4401185"/>
                     </a:xfrm>
                     <a:prstGeom prst="rect">
                       <a:avLst/>
@@ -3636,7 +3873,7 @@
           <w:lang w:val="en-US"/>
         </w:rPr>
       </w:pPr>
-      <w:bookmarkStart w:id="14" w:name="_Toc27956"/>
+      <w:bookmarkStart w:id="14" w:name="_Toc29308"/>
       <w:r>
         <w:rPr>
           <w:rFonts w:hint="default"/>
@@ -3792,7 +4029,7 @@
           <w:lang w:val="en-US"/>
         </w:rPr>
       </w:pPr>
-      <w:bookmarkStart w:id="15" w:name="_Toc12181"/>
+      <w:bookmarkStart w:id="15" w:name="_Toc23839"/>
       <w:r>
         <w:rPr>
           <w:rFonts w:hint="default"/>
@@ -3809,9 +4046,9 @@
       <w:r>
         <w:drawing>
           <wp:inline distT="0" distB="0" distL="114300" distR="114300">
-            <wp:extent cx="7113905" cy="3636645"/>
-            <wp:effectExtent l="0" t="0" r="3175" b="5715"/>
-            <wp:docPr id="38" name="Picture 8"/>
+            <wp:extent cx="7117715" cy="3314700"/>
+            <wp:effectExtent l="0" t="0" r="14605" b="7620"/>
+            <wp:docPr id="17" name="Picture 8"/>
             <wp:cNvGraphicFramePr>
               <a:graphicFrameLocks xmlns:a="http://schemas.openxmlformats.org/drawingml/2006/main" noChangeAspect="1"/>
             </wp:cNvGraphicFramePr>
@@ -3819,7 +4056,7 @@
               <a:graphicData uri="http://schemas.openxmlformats.org/drawingml/2006/picture">
                 <pic:pic xmlns:pic="http://schemas.openxmlformats.org/drawingml/2006/picture">
                   <pic:nvPicPr>
-                    <pic:cNvPr id="38" name="Picture 8"/>
+                    <pic:cNvPr id="17" name="Picture 8"/>
                     <pic:cNvPicPr>
                       <a:picLocks noChangeAspect="1"/>
                     </pic:cNvPicPr>
@@ -3833,7 +4070,7 @@
                   <pic:spPr>
                     <a:xfrm>
                       <a:off x="0" y="0"/>
-                      <a:ext cx="7113905" cy="3636645"/>
+                      <a:ext cx="7117715" cy="3314700"/>
                     </a:xfrm>
                     <a:prstGeom prst="rect">
                       <a:avLst/>
@@ -3863,7 +4100,7 @@
           <w:lang w:val="en-US"/>
         </w:rPr>
       </w:pPr>
-      <w:bookmarkStart w:id="16" w:name="_Toc17193"/>
+      <w:bookmarkStart w:id="16" w:name="_Toc16695"/>
       <w:r>
         <w:rPr>
           <w:rFonts w:hint="default"/>
@@ -3886,7 +4123,7 @@
           <w:lang w:val="en-US"/>
         </w:rPr>
       </w:pPr>
-      <w:bookmarkStart w:id="17" w:name="_Toc16567"/>
+      <w:bookmarkStart w:id="17" w:name="_Toc13850"/>
       <w:r>
         <w:rPr>
           <w:rFonts w:hint="default"/>
@@ -4107,7 +4344,7 @@
           <w:lang w:val="en-US"/>
         </w:rPr>
       </w:pPr>
-      <w:bookmarkStart w:id="18" w:name="_Toc1502"/>
+      <w:bookmarkStart w:id="18" w:name="_Toc3168"/>
       <w:r>
         <w:rPr>
           <w:rFonts w:hint="default"/>
@@ -4115,6 +4352,7 @@
         </w:rPr>
         <w:t>SD hienThiQuanLySuatChieu</w:t>
       </w:r>
+      <w:bookmarkEnd w:id="18"/>
     </w:p>
     <w:p>
       <w:pPr>
@@ -4127,9 +4365,9 @@
       <w:r>
         <w:drawing>
           <wp:inline distT="0" distB="0" distL="114300" distR="114300">
-            <wp:extent cx="7115810" cy="4192905"/>
-            <wp:effectExtent l="0" t="0" r="1270" b="13335"/>
-            <wp:docPr id="39" name="Picture 9"/>
+            <wp:extent cx="7113270" cy="4088765"/>
+            <wp:effectExtent l="0" t="0" r="3810" b="10795"/>
+            <wp:docPr id="19" name="Picture 9"/>
             <wp:cNvGraphicFramePr>
               <a:graphicFrameLocks xmlns:a="http://schemas.openxmlformats.org/drawingml/2006/main" noChangeAspect="1"/>
             </wp:cNvGraphicFramePr>
@@ -4137,7 +4375,7 @@
               <a:graphicData uri="http://schemas.openxmlformats.org/drawingml/2006/picture">
                 <pic:pic xmlns:pic="http://schemas.openxmlformats.org/drawingml/2006/picture">
                   <pic:nvPicPr>
-                    <pic:cNvPr id="39" name="Picture 9"/>
+                    <pic:cNvPr id="19" name="Picture 9"/>
                     <pic:cNvPicPr>
                       <a:picLocks noChangeAspect="1"/>
                     </pic:cNvPicPr>
@@ -4151,7 +4389,7 @@
                   <pic:spPr>
                     <a:xfrm>
                       <a:off x="0" y="0"/>
-                      <a:ext cx="7115810" cy="4192905"/>
+                      <a:ext cx="7113270" cy="4088765"/>
                     </a:xfrm>
                     <a:prstGeom prst="rect">
                       <a:avLst/>
@@ -4182,6 +4420,7 @@
           <w:lang w:val="en-US"/>
         </w:rPr>
       </w:pPr>
+      <w:bookmarkStart w:id="19" w:name="_Toc24948"/>
       <w:r>
         <w:rPr>
           <w:rFonts w:hint="default"/>
@@ -4189,6 +4428,7 @@
         </w:rPr>
         <w:t>Them</w:t>
       </w:r>
+      <w:bookmarkEnd w:id="19"/>
     </w:p>
     <w:p>
       <w:pPr>
@@ -4201,9 +4441,9 @@
       <w:r>
         <w:drawing>
           <wp:inline distT="0" distB="0" distL="114300" distR="114300">
-            <wp:extent cx="7119620" cy="2555875"/>
-            <wp:effectExtent l="0" t="0" r="12700" b="4445"/>
-            <wp:docPr id="41" name="Picture 11"/>
+            <wp:extent cx="7119620" cy="2711450"/>
+            <wp:effectExtent l="0" t="0" r="12700" b="1270"/>
+            <wp:docPr id="20" name="Picture 10"/>
             <wp:cNvGraphicFramePr>
               <a:graphicFrameLocks xmlns:a="http://schemas.openxmlformats.org/drawingml/2006/main" noChangeAspect="1"/>
             </wp:cNvGraphicFramePr>
@@ -4211,7 +4451,7 @@
               <a:graphicData uri="http://schemas.openxmlformats.org/drawingml/2006/picture">
                 <pic:pic xmlns:pic="http://schemas.openxmlformats.org/drawingml/2006/picture">
                   <pic:nvPicPr>
-                    <pic:cNvPr id="41" name="Picture 11"/>
+                    <pic:cNvPr id="20" name="Picture 10"/>
                     <pic:cNvPicPr>
                       <a:picLocks noChangeAspect="1"/>
                     </pic:cNvPicPr>
@@ -4225,7 +4465,7 @@
                   <pic:spPr>
                     <a:xfrm>
                       <a:off x="0" y="0"/>
-                      <a:ext cx="7119620" cy="2555875"/>
+                      <a:ext cx="7119620" cy="2711450"/>
                     </a:xfrm>
                     <a:prstGeom prst="rect">
                       <a:avLst/>
@@ -4256,21 +4496,15 @@
           <w:lang w:val="en-US"/>
         </w:rPr>
       </w:pPr>
-      <w:r>
-        <w:rPr>
-          <w:rFonts w:hint="default"/>
-          <w:lang w:val="en-US"/>
-        </w:rPr>
-        <w:t xml:space="preserve">SD </w:t>
-      </w:r>
-      <w:bookmarkEnd w:id="18"/>
-      <w:r>
-        <w:rPr>
-          <w:rFonts w:hint="default"/>
-          <w:lang w:val="en-US"/>
-        </w:rPr>
-        <w:t>thayDoi</w:t>
-      </w:r>
+      <w:bookmarkStart w:id="20" w:name="_Toc13940"/>
+      <w:r>
+        <w:rPr>
+          <w:rFonts w:hint="default"/>
+          <w:lang w:val="en-US"/>
+        </w:rPr>
+        <w:t>SD thayDoi</w:t>
+      </w:r>
+      <w:bookmarkEnd w:id="20"/>
     </w:p>
     <w:p>
       <w:pPr>
@@ -4279,9 +4513,9 @@
       <w:r>
         <w:drawing>
           <wp:inline distT="0" distB="0" distL="114300" distR="114300">
-            <wp:extent cx="7119620" cy="3047365"/>
-            <wp:effectExtent l="0" t="0" r="12700" b="635"/>
-            <wp:docPr id="44" name="Picture 12"/>
+            <wp:extent cx="7119620" cy="3100705"/>
+            <wp:effectExtent l="0" t="0" r="12700" b="8255"/>
+            <wp:docPr id="21" name="Picture 11"/>
             <wp:cNvGraphicFramePr>
               <a:graphicFrameLocks xmlns:a="http://schemas.openxmlformats.org/drawingml/2006/main" noChangeAspect="1"/>
             </wp:cNvGraphicFramePr>
@@ -4289,7 +4523,7 @@
               <a:graphicData uri="http://schemas.openxmlformats.org/drawingml/2006/picture">
                 <pic:pic xmlns:pic="http://schemas.openxmlformats.org/drawingml/2006/picture">
                   <pic:nvPicPr>
-                    <pic:cNvPr id="44" name="Picture 12"/>
+                    <pic:cNvPr id="21" name="Picture 11"/>
                     <pic:cNvPicPr>
                       <a:picLocks noChangeAspect="1"/>
                     </pic:cNvPicPr>
@@ -4303,7 +4537,7 @@
                   <pic:spPr>
                     <a:xfrm>
                       <a:off x="0" y="0"/>
-                      <a:ext cx="7119620" cy="3047365"/>
+                      <a:ext cx="7119620" cy="3100705"/>
                     </a:xfrm>
                     <a:prstGeom prst="rect">
                       <a:avLst/>
@@ -4333,22 +4567,15 @@
           <w:lang w:val="en-US"/>
         </w:rPr>
       </w:pPr>
-      <w:bookmarkStart w:id="19" w:name="_Toc2275"/>
-      <w:r>
-        <w:rPr>
-          <w:rFonts w:hint="default"/>
-          <w:lang w:val="en-US"/>
-        </w:rPr>
-        <w:t>Xóa suất chiếu đã lên lịc</w:t>
-      </w:r>
-      <w:bookmarkEnd w:id="19"/>
-      <w:r>
-        <w:rPr>
-          <w:rFonts w:hint="default"/>
-          <w:lang w:val="en-US"/>
-        </w:rPr>
-        <w:t>h</w:t>
-      </w:r>
+      <w:bookmarkStart w:id="21" w:name="_Toc26348"/>
+      <w:r>
+        <w:rPr>
+          <w:rFonts w:hint="default"/>
+          <w:lang w:val="en-US"/>
+        </w:rPr>
+        <w:t>Xóa suất chiếu đã lên lịch</w:t>
+      </w:r>
+      <w:bookmarkEnd w:id="21"/>
     </w:p>
     <w:p>
       <w:pPr>
@@ -4495,7 +4722,7 @@
           <w:lang w:val="en-US"/>
         </w:rPr>
       </w:pPr>
-      <w:bookmarkStart w:id="20" w:name="_Toc9369"/>
+      <w:bookmarkStart w:id="22" w:name="_Toc651"/>
       <w:r>
         <w:rPr>
           <w:rFonts w:hint="default"/>
@@ -4503,7 +4730,7 @@
         </w:rPr>
         <w:t>SD xoa</w:t>
       </w:r>
-      <w:bookmarkEnd w:id="20"/>
+      <w:bookmarkEnd w:id="22"/>
     </w:p>
     <w:p>
       <w:pPr>
@@ -4512,9 +4739,9 @@
       <w:r>
         <w:drawing>
           <wp:inline distT="0" distB="0" distL="114300" distR="114300">
-            <wp:extent cx="7119620" cy="3258185"/>
-            <wp:effectExtent l="0" t="0" r="12700" b="3175"/>
-            <wp:docPr id="45" name="Picture 13"/>
+            <wp:extent cx="7114540" cy="3122930"/>
+            <wp:effectExtent l="0" t="0" r="2540" b="1270"/>
+            <wp:docPr id="22" name="Picture 12"/>
             <wp:cNvGraphicFramePr>
               <a:graphicFrameLocks xmlns:a="http://schemas.openxmlformats.org/drawingml/2006/main" noChangeAspect="1"/>
             </wp:cNvGraphicFramePr>
@@ -4522,7 +4749,7 @@
               <a:graphicData uri="http://schemas.openxmlformats.org/drawingml/2006/picture">
                 <pic:pic xmlns:pic="http://schemas.openxmlformats.org/drawingml/2006/picture">
                   <pic:nvPicPr>
-                    <pic:cNvPr id="45" name="Picture 13"/>
+                    <pic:cNvPr id="22" name="Picture 12"/>
                     <pic:cNvPicPr>
                       <a:picLocks noChangeAspect="1"/>
                     </pic:cNvPicPr>
@@ -4536,7 +4763,7 @@
                   <pic:spPr>
                     <a:xfrm>
                       <a:off x="0" y="0"/>
-                      <a:ext cx="7119620" cy="3258185"/>
+                      <a:ext cx="7114540" cy="3122930"/>
                     </a:xfrm>
                     <a:prstGeom prst="rect">
                       <a:avLst/>
@@ -4566,7 +4793,7 @@
           <w:lang w:val="en-US"/>
         </w:rPr>
       </w:pPr>
-      <w:bookmarkStart w:id="21" w:name="_Toc20123"/>
+      <w:bookmarkStart w:id="23" w:name="_Toc13896"/>
       <w:r>
         <w:rPr>
           <w:rFonts w:hint="default"/>
@@ -4574,7 +4801,7 @@
         </w:rPr>
         <w:t>Đặt vé</w:t>
       </w:r>
-      <w:bookmarkEnd w:id="21"/>
+      <w:bookmarkEnd w:id="23"/>
     </w:p>
     <w:p>
       <w:pPr>
@@ -4608,9 +4835,9 @@
       <w:r>
         <w:drawing>
           <wp:inline distT="0" distB="0" distL="114300" distR="114300">
-            <wp:extent cx="5273040" cy="3340735"/>
-            <wp:effectExtent l="0" t="0" r="0" b="12065"/>
-            <wp:docPr id="52" name="Picture 39"/>
+            <wp:extent cx="5273040" cy="3764915"/>
+            <wp:effectExtent l="0" t="0" r="0" b="14605"/>
+            <wp:docPr id="28" name="Picture 1"/>
             <wp:cNvGraphicFramePr>
               <a:graphicFrameLocks xmlns:a="http://schemas.openxmlformats.org/drawingml/2006/main" noChangeAspect="1"/>
             </wp:cNvGraphicFramePr>
@@ -4618,7 +4845,7 @@
               <a:graphicData uri="http://schemas.openxmlformats.org/drawingml/2006/picture">
                 <pic:pic xmlns:pic="http://schemas.openxmlformats.org/drawingml/2006/picture">
                   <pic:nvPicPr>
-                    <pic:cNvPr id="52" name="Picture 39"/>
+                    <pic:cNvPr id="28" name="Picture 1"/>
                     <pic:cNvPicPr>
                       <a:picLocks noChangeAspect="1"/>
                     </pic:cNvPicPr>
@@ -4632,7 +4859,7 @@
                   <pic:spPr>
                     <a:xfrm>
                       <a:off x="0" y="0"/>
-                      <a:ext cx="5273040" cy="3340735"/>
+                      <a:ext cx="5273040" cy="3764915"/>
                     </a:xfrm>
                     <a:prstGeom prst="rect">
                       <a:avLst/>
@@ -4687,9 +4914,9 @@
       <w:r>
         <w:drawing>
           <wp:inline distT="0" distB="0" distL="114300" distR="114300">
-            <wp:extent cx="5268595" cy="3169920"/>
-            <wp:effectExtent l="0" t="0" r="4445" b="0"/>
-            <wp:docPr id="53" name="Picture 40"/>
+            <wp:extent cx="5273040" cy="3126105"/>
+            <wp:effectExtent l="0" t="0" r="0" b="13335"/>
+            <wp:docPr id="31" name="Picture 2"/>
             <wp:cNvGraphicFramePr>
               <a:graphicFrameLocks xmlns:a="http://schemas.openxmlformats.org/drawingml/2006/main" noChangeAspect="1"/>
             </wp:cNvGraphicFramePr>
@@ -4697,7 +4924,7 @@
               <a:graphicData uri="http://schemas.openxmlformats.org/drawingml/2006/picture">
                 <pic:pic xmlns:pic="http://schemas.openxmlformats.org/drawingml/2006/picture">
                   <pic:nvPicPr>
-                    <pic:cNvPr id="53" name="Picture 40"/>
+                    <pic:cNvPr id="31" name="Picture 2"/>
                     <pic:cNvPicPr>
                       <a:picLocks noChangeAspect="1"/>
                     </pic:cNvPicPr>
@@ -4711,7 +4938,7 @@
                   <pic:spPr>
                     <a:xfrm>
                       <a:off x="0" y="0"/>
-                      <a:ext cx="5268595" cy="3169920"/>
+                      <a:ext cx="5273040" cy="3126105"/>
                     </a:xfrm>
                     <a:prstGeom prst="rect">
                       <a:avLst/>
@@ -4727,6 +4954,8 @@
           </wp:inline>
         </w:drawing>
       </w:r>
+      <w:bookmarkStart w:id="30" w:name="_GoBack"/>
+      <w:bookmarkEnd w:id="30"/>
     </w:p>
     <w:p>
       <w:pPr>
@@ -4741,7 +4970,7 @@
           <w:lang w:val="en-US"/>
         </w:rPr>
       </w:pPr>
-      <w:bookmarkStart w:id="22" w:name="_Toc22233"/>
+      <w:bookmarkStart w:id="24" w:name="_Toc7733"/>
       <w:r>
         <w:rPr>
           <w:rFonts w:hint="default"/>
@@ -4749,7 +4978,7 @@
         </w:rPr>
         <w:t>SD hienThiTrangChu</w:t>
       </w:r>
-      <w:bookmarkEnd w:id="22"/>
+      <w:bookmarkEnd w:id="24"/>
     </w:p>
     <w:p>
       <w:pPr>
@@ -4762,9 +4991,9 @@
       <w:r>
         <w:drawing>
           <wp:inline distT="0" distB="0" distL="114300" distR="114300">
-            <wp:extent cx="7117080" cy="3043555"/>
-            <wp:effectExtent l="0" t="0" r="0" b="4445"/>
-            <wp:docPr id="48" name="Picture 14"/>
+            <wp:extent cx="7118350" cy="3249295"/>
+            <wp:effectExtent l="0" t="0" r="13970" b="12065"/>
+            <wp:docPr id="25" name="Picture 1"/>
             <wp:cNvGraphicFramePr>
               <a:graphicFrameLocks xmlns:a="http://schemas.openxmlformats.org/drawingml/2006/main" noChangeAspect="1"/>
             </wp:cNvGraphicFramePr>
@@ -4772,7 +5001,7 @@
               <a:graphicData uri="http://schemas.openxmlformats.org/drawingml/2006/picture">
                 <pic:pic xmlns:pic="http://schemas.openxmlformats.org/drawingml/2006/picture">
                   <pic:nvPicPr>
-                    <pic:cNvPr id="48" name="Picture 14"/>
+                    <pic:cNvPr id="25" name="Picture 1"/>
                     <pic:cNvPicPr>
                       <a:picLocks noChangeAspect="1"/>
                     </pic:cNvPicPr>
@@ -4786,7 +5015,7 @@
                   <pic:spPr>
                     <a:xfrm>
                       <a:off x="0" y="0"/>
-                      <a:ext cx="7117080" cy="3043555"/>
+                      <a:ext cx="7118350" cy="3249295"/>
                     </a:xfrm>
                     <a:prstGeom prst="rect">
                       <a:avLst/>
@@ -4816,7 +5045,7 @@
           <w:lang w:val="en-US"/>
         </w:rPr>
       </w:pPr>
-      <w:bookmarkStart w:id="23" w:name="_Toc29249"/>
+      <w:bookmarkStart w:id="25" w:name="_Toc22576"/>
       <w:r>
         <w:rPr>
           <w:rFonts w:hint="default"/>
@@ -4824,7 +5053,7 @@
         </w:rPr>
         <w:t>SD datVe</w:t>
       </w:r>
-      <w:bookmarkEnd w:id="23"/>
+      <w:bookmarkEnd w:id="25"/>
     </w:p>
     <w:p>
       <w:pPr>
@@ -4887,7 +5116,7 @@
           <w:lang w:val="en-US"/>
         </w:rPr>
       </w:pPr>
-      <w:bookmarkStart w:id="24" w:name="_Toc28373"/>
+      <w:bookmarkStart w:id="26" w:name="_Toc9067"/>
       <w:r>
         <w:rPr>
           <w:rFonts w:hint="default"/>
@@ -4895,7 +5124,7 @@
         </w:rPr>
         <w:t>Thanh toán</w:t>
       </w:r>
-      <w:bookmarkEnd w:id="24"/>
+      <w:bookmarkEnd w:id="26"/>
     </w:p>
     <w:p>
       <w:pPr>
@@ -5107,7 +5336,7 @@
           <w:lang w:val="en-US"/>
         </w:rPr>
       </w:pPr>
-      <w:bookmarkStart w:id="25" w:name="_Toc2850"/>
+      <w:bookmarkStart w:id="27" w:name="_Toc10980"/>
       <w:r>
         <w:rPr>
           <w:rFonts w:hint="default"/>
@@ -5115,6 +5344,7 @@
         </w:rPr>
         <w:t>SD hienThiThanhToan</w:t>
       </w:r>
+      <w:bookmarkEnd w:id="27"/>
     </w:p>
     <w:p>
       <w:pPr>
@@ -5181,21 +5411,15 @@
           <w:lang w:val="en-US"/>
         </w:rPr>
       </w:pPr>
-      <w:r>
-        <w:rPr>
-          <w:rFonts w:hint="default"/>
-          <w:lang w:val="en-US"/>
-        </w:rPr>
-        <w:t xml:space="preserve">SD </w:t>
-      </w:r>
-      <w:bookmarkEnd w:id="25"/>
-      <w:r>
-        <w:rPr>
-          <w:rFonts w:hint="default"/>
-          <w:lang w:val="en-US"/>
-        </w:rPr>
-        <w:t>thanhToan</w:t>
-      </w:r>
+      <w:bookmarkStart w:id="28" w:name="_Toc6898"/>
+      <w:r>
+        <w:rPr>
+          <w:rFonts w:hint="default"/>
+          <w:lang w:val="en-US"/>
+        </w:rPr>
+        <w:t>SD thanhToan</w:t>
+      </w:r>
+      <w:bookmarkEnd w:id="28"/>
     </w:p>
     <w:p>
       <w:pPr>
@@ -5258,6 +5482,7 @@
           <w:lang w:val="en-US"/>
         </w:rPr>
       </w:pPr>
+      <w:bookmarkStart w:id="29" w:name="_Toc12684"/>
       <w:r>
         <w:rPr>
           <w:rFonts w:hint="default"/>
@@ -5265,6 +5490,7 @@
         </w:rPr>
         <w:t>SD quetMa</w:t>
       </w:r>
+      <w:bookmarkEnd w:id="29"/>
     </w:p>
     <w:p>
       <w:pPr>
@@ -5317,8 +5543,6 @@
           </wp:inline>
         </w:drawing>
       </w:r>
-      <w:bookmarkStart w:id="26" w:name="_GoBack"/>
-      <w:bookmarkEnd w:id="26"/>
     </w:p>
     <w:p/>
     <w:sectPr>

</xml_diff>